<commit_message>
stage 2 requirements part iv
</commit_message>
<xml_diff>
--- a/Stage 2 Requirements IV.docx
+++ b/Stage 2 Requirements IV.docx
@@ -83,22 +83,30 @@
     </w:p>
     <w:p>
       <w:r>
-        <w:t>The builder class defines all of the steps that must be taken to correctly create a product.</w:t>
-      </w:r>
-      <w:r>
-        <w:t xml:space="preserve"> </w:t>
+        <w:t xml:space="preserve">The builder class defines all of the steps that must be taken to correctly create a product. </w:t>
+      </w:r>
+      <w:r>
+        <w:t>The direct</w:t>
+      </w:r>
+      <w:r>
+        <w:t xml:space="preserve">or class controls the algorithm that generates the final product object. </w:t>
+      </w:r>
+      <w:r>
+        <w:t>It calls the methods of the concrete builder in the specific order necessary to generate the desire product object.</w:t>
+      </w:r>
+    </w:p>
+    <w:p>
+      <w:r>
+        <w:t xml:space="preserve">Our implementation of the builder pattern uses a Row Builder to identify the attributes relevant to the requested type of file. </w:t>
+      </w:r>
+      <w:r>
+        <w:t>An Attribute Receiver then</w:t>
+      </w:r>
+      <w:r>
+        <w:t xml:space="preserve"> returns the values associated with each element.</w:t>
       </w:r>
       <w:bookmarkStart w:id="0" w:name="_GoBack"/>
       <w:bookmarkEnd w:id="0"/>
-      <w:r>
-        <w:t>The direct</w:t>
-      </w:r>
-      <w:r>
-        <w:t xml:space="preserve">or class controls the algorithm that generates the final product object. </w:t>
-      </w:r>
-      <w:r>
-        <w:t>It calls the methods of the concrete builder in the specific order necessary to generate the desire product object.</w:t>
-      </w:r>
     </w:p>
     <w:sectPr>
       <w:pgSz w:w="12240" w:h="15840"/>

</xml_diff>